<commit_message>
html forms, validations, input types, etc
</commit_message>
<xml_diff>
--- a/notes.docx
+++ b/notes.docx
@@ -87,7 +87,21 @@
         <w:rPr>
           <w:lang w:val="pt-BR"/>
         </w:rPr>
-        <w:t>- não existe baixar última versão do HTML</w:t>
+        <w:t xml:space="preserve">- </w:t>
+      </w:r>
+      <w:proofErr w:type="gramStart"/>
+      <w:r>
+        <w:rPr>
+          <w:lang w:val="pt-BR"/>
+        </w:rPr>
+        <w:t>não</w:t>
+      </w:r>
+      <w:proofErr w:type="gramEnd"/>
+      <w:r>
+        <w:rPr>
+          <w:lang w:val="pt-BR"/>
+        </w:rPr>
+        <w:t xml:space="preserve"> existe baixar última versão do HTML</w:t>
       </w:r>
     </w:p>
     <w:p>
@@ -125,6 +139,7 @@
                 <w:lang w:val="pt-BR"/>
               </w:rPr>
             </w:pPr>
+            <w:proofErr w:type="spellStart"/>
             <w:r>
               <w:rPr>
                 <w:b/>
@@ -135,6 +150,7 @@
               </w:rPr>
               <w:t>Elements</w:t>
             </w:r>
+            <w:proofErr w:type="spellEnd"/>
           </w:p>
         </w:tc>
         <w:tc>
@@ -151,6 +167,7 @@
                 <w:lang w:val="pt-BR"/>
               </w:rPr>
             </w:pPr>
+            <w:proofErr w:type="spellStart"/>
             <w:r>
               <w:rPr>
                 <w:b/>
@@ -161,6 +178,7 @@
               </w:rPr>
               <w:t>Description</w:t>
             </w:r>
+            <w:proofErr w:type="spellEnd"/>
           </w:p>
         </w:tc>
       </w:tr>
@@ -201,10 +219,7 @@
           </w:tcPr>
           <w:p>
             <w:r>
-              <w:t>S</w:t>
-            </w:r>
-            <w:r>
-              <w:t>pan</w:t>
+              <w:t>Span</w:t>
             </w:r>
           </w:p>
         </w:tc>
@@ -213,8 +228,21 @@
             <w:tcW w:w="5228" w:type="dxa"/>
           </w:tcPr>
           <w:p>
-            <w:r>
-              <w:t>agrupa conteúdo “inline”</w:t>
+            <w:proofErr w:type="spellStart"/>
+            <w:r>
+              <w:t>agrupa</w:t>
+            </w:r>
+            <w:proofErr w:type="spellEnd"/>
+            <w:r>
+              <w:t xml:space="preserve"> </w:t>
+            </w:r>
+            <w:proofErr w:type="spellStart"/>
+            <w:r>
+              <w:t>conteúdo</w:t>
+            </w:r>
+            <w:proofErr w:type="spellEnd"/>
+            <w:r>
+              <w:t xml:space="preserve"> “inline”</w:t>
             </w:r>
           </w:p>
         </w:tc>
@@ -235,8 +263,29 @@
             <w:tcW w:w="5228" w:type="dxa"/>
           </w:tcPr>
           <w:p>
-            <w:r>
-              <w:t>adiciona uma barra horizontal</w:t>
+            <w:proofErr w:type="spellStart"/>
+            <w:r>
+              <w:t>adiciona</w:t>
+            </w:r>
+            <w:proofErr w:type="spellEnd"/>
+            <w:r>
+              <w:t xml:space="preserve"> </w:t>
+            </w:r>
+            <w:proofErr w:type="spellStart"/>
+            <w:r>
+              <w:t>uma</w:t>
+            </w:r>
+            <w:proofErr w:type="spellEnd"/>
+            <w:r>
+              <w:t xml:space="preserve"> </w:t>
+            </w:r>
+            <w:proofErr w:type="spellStart"/>
+            <w:r>
+              <w:t>barra</w:t>
+            </w:r>
+            <w:proofErr w:type="spellEnd"/>
+            <w:r>
+              <w:t xml:space="preserve"> horizontal</w:t>
             </w:r>
           </w:p>
         </w:tc>
@@ -248,10 +297,7 @@
           </w:tcPr>
           <w:p>
             <w:r>
-              <w:t>B</w:t>
-            </w:r>
-            <w:r>
-              <w:t>r</w:t>
+              <w:t>Br</w:t>
             </w:r>
           </w:p>
         </w:tc>
@@ -260,9 +306,27 @@
             <w:tcW w:w="5228" w:type="dxa"/>
           </w:tcPr>
           <w:p>
-            <w:r>
-              <w:t>adiciona quebra de linha</w:t>
-            </w:r>
+            <w:proofErr w:type="spellStart"/>
+            <w:r>
+              <w:t>adiciona</w:t>
+            </w:r>
+            <w:proofErr w:type="spellEnd"/>
+            <w:r>
+              <w:t xml:space="preserve"> </w:t>
+            </w:r>
+            <w:proofErr w:type="spellStart"/>
+            <w:r>
+              <w:t>quebra</w:t>
+            </w:r>
+            <w:proofErr w:type="spellEnd"/>
+            <w:r>
+              <w:t xml:space="preserve"> de </w:t>
+            </w:r>
+            <w:proofErr w:type="spellStart"/>
+            <w:r>
+              <w:t>linha</w:t>
+            </w:r>
+            <w:proofErr w:type="spellEnd"/>
           </w:p>
         </w:tc>
       </w:tr>
@@ -273,10 +337,7 @@
           </w:tcPr>
           <w:p>
             <w:r>
-              <w:t>S</w:t>
-            </w:r>
-            <w:r>
-              <w:t>up</w:t>
+              <w:t>Sup</w:t>
             </w:r>
           </w:p>
         </w:tc>
@@ -298,10 +359,7 @@
           </w:tcPr>
           <w:p>
             <w:r>
-              <w:t>S</w:t>
-            </w:r>
-            <w:r>
-              <w:t>ub</w:t>
+              <w:t>Sub</w:t>
             </w:r>
           </w:p>
         </w:tc>
@@ -310,9 +368,19 @@
             <w:tcW w:w="5228" w:type="dxa"/>
           </w:tcPr>
           <w:p>
-            <w:r>
-              <w:t>contrário do acima</w:t>
-            </w:r>
+            <w:proofErr w:type="spellStart"/>
+            <w:r>
+              <w:t>contrário</w:t>
+            </w:r>
+            <w:proofErr w:type="spellEnd"/>
+            <w:r>
+              <w:t xml:space="preserve"> do </w:t>
+            </w:r>
+            <w:proofErr w:type="spellStart"/>
+            <w:r>
+              <w:t>acima</w:t>
+            </w:r>
+            <w:proofErr w:type="spellEnd"/>
           </w:p>
         </w:tc>
       </w:tr>
@@ -374,9 +442,12 @@
         </w:rPr>
         <w:t>&amp;</w:t>
       </w:r>
+      <w:proofErr w:type="spellStart"/>
+      <w:proofErr w:type="gramStart"/>
       <w:r>
         <w:t>nanana</w:t>
       </w:r>
+      <w:proofErr w:type="spellEnd"/>
       <w:r>
         <w:rPr>
           <w:b/>
@@ -384,6 +455,7 @@
         </w:rPr>
         <w:t>;</w:t>
       </w:r>
+      <w:proofErr w:type="gramEnd"/>
     </w:p>
     <w:p>
       <w:pPr>
@@ -416,41 +488,150 @@
           <w:bCs/>
           <w:i/>
           <w:iCs/>
-        </w:rPr>
-      </w:pPr>
+          <w:lang w:val="pt-BR"/>
+        </w:rPr>
+      </w:pPr>
+      <w:proofErr w:type="spellStart"/>
       <w:r>
         <w:rPr>
           <w:b/>
           <w:bCs/>
           <w:i/>
           <w:iCs/>
-        </w:rPr>
-        <w:t>Intro do Semantic Markup</w:t>
-      </w:r>
-    </w:p>
-    <w:p>
-      <w:pPr>
-        <w:spacing w:after="0"/>
-      </w:pPr>
-    </w:p>
-    <w:p>
-      <w:pPr>
-        <w:spacing w:after="0"/>
-        <w:rPr>
-          <w:lang w:val="pt-BR"/>
-        </w:rPr>
-      </w:pPr>
-      <w:r>
-        <w:rPr>
-          <w:lang w:val="pt-BR"/>
-        </w:rPr>
-        <w:t>- n</w:t>
-      </w:r>
-      <w:r>
-        <w:rPr>
-          <w:lang w:val="pt-BR"/>
-        </w:rPr>
-        <w:t>ew elements: main, header, footer que funcionam como divs mas te</w:t>
+          <w:lang w:val="pt-BR"/>
+        </w:rPr>
+        <w:t>Intro</w:t>
+      </w:r>
+      <w:proofErr w:type="spellEnd"/>
+      <w:r>
+        <w:rPr>
+          <w:b/>
+          <w:bCs/>
+          <w:i/>
+          <w:iCs/>
+          <w:lang w:val="pt-BR"/>
+        </w:rPr>
+        <w:t xml:space="preserve"> do </w:t>
+      </w:r>
+      <w:proofErr w:type="spellStart"/>
+      <w:r>
+        <w:rPr>
+          <w:b/>
+          <w:bCs/>
+          <w:i/>
+          <w:iCs/>
+          <w:lang w:val="pt-BR"/>
+        </w:rPr>
+        <w:t>Semantic</w:t>
+      </w:r>
+      <w:proofErr w:type="spellEnd"/>
+      <w:r>
+        <w:rPr>
+          <w:b/>
+          <w:bCs/>
+          <w:i/>
+          <w:iCs/>
+          <w:lang w:val="pt-BR"/>
+        </w:rPr>
+        <w:t xml:space="preserve"> Markup</w:t>
+      </w:r>
+    </w:p>
+    <w:p>
+      <w:pPr>
+        <w:spacing w:after="0"/>
+        <w:rPr>
+          <w:lang w:val="pt-BR"/>
+        </w:rPr>
+      </w:pPr>
+    </w:p>
+    <w:p>
+      <w:pPr>
+        <w:spacing w:after="0"/>
+        <w:rPr>
+          <w:lang w:val="pt-BR"/>
+        </w:rPr>
+      </w:pPr>
+      <w:r>
+        <w:rPr>
+          <w:lang w:val="pt-BR"/>
+        </w:rPr>
+        <w:t xml:space="preserve">- </w:t>
+      </w:r>
+      <w:proofErr w:type="gramStart"/>
+      <w:r>
+        <w:rPr>
+          <w:lang w:val="pt-BR"/>
+        </w:rPr>
+        <w:t>n</w:t>
+      </w:r>
+      <w:r>
+        <w:rPr>
+          <w:lang w:val="pt-BR"/>
+        </w:rPr>
+        <w:t>ew</w:t>
+      </w:r>
+      <w:proofErr w:type="gramEnd"/>
+      <w:r>
+        <w:rPr>
+          <w:lang w:val="pt-BR"/>
+        </w:rPr>
+        <w:t xml:space="preserve"> </w:t>
+      </w:r>
+      <w:proofErr w:type="spellStart"/>
+      <w:r>
+        <w:rPr>
+          <w:lang w:val="pt-BR"/>
+        </w:rPr>
+        <w:t>elements</w:t>
+      </w:r>
+      <w:proofErr w:type="spellEnd"/>
+      <w:r>
+        <w:rPr>
+          <w:lang w:val="pt-BR"/>
+        </w:rPr>
+        <w:t xml:space="preserve">: </w:t>
+      </w:r>
+      <w:proofErr w:type="spellStart"/>
+      <w:r>
+        <w:rPr>
+          <w:lang w:val="pt-BR"/>
+        </w:rPr>
+        <w:t>main</w:t>
+      </w:r>
+      <w:proofErr w:type="spellEnd"/>
+      <w:r>
+        <w:rPr>
+          <w:lang w:val="pt-BR"/>
+        </w:rPr>
+        <w:t xml:space="preserve">, header, </w:t>
+      </w:r>
+      <w:proofErr w:type="spellStart"/>
+      <w:r>
+        <w:rPr>
+          <w:lang w:val="pt-BR"/>
+        </w:rPr>
+        <w:t>footer</w:t>
+      </w:r>
+      <w:proofErr w:type="spellEnd"/>
+      <w:r>
+        <w:rPr>
+          <w:lang w:val="pt-BR"/>
+        </w:rPr>
+        <w:t xml:space="preserve"> que funcionam como </w:t>
+      </w:r>
+      <w:proofErr w:type="spellStart"/>
+      <w:r>
+        <w:rPr>
+          <w:lang w:val="pt-BR"/>
+        </w:rPr>
+        <w:t>divs</w:t>
+      </w:r>
+      <w:proofErr w:type="spellEnd"/>
+      <w:r>
+        <w:rPr>
+          <w:lang w:val="pt-BR"/>
+        </w:rPr>
+        <w:t xml:space="preserve"> mas te</w:t>
       </w:r>
       <w:r>
         <w:rPr>
@@ -503,12 +684,12 @@
     <w:tbl>
       <w:tblPr>
         <w:tblStyle w:val="Tabelacomgrade"/>
-        <w:tblW w:w="0" w:type="auto"/>
+        <w:tblW w:w="10768" w:type="dxa"/>
         <w:tblLook w:val="04A0" w:firstRow="1" w:lastRow="0" w:firstColumn="1" w:lastColumn="0" w:noHBand="0" w:noVBand="1"/>
       </w:tblPr>
       <w:tblGrid>
         <w:gridCol w:w="2405"/>
-        <w:gridCol w:w="3993"/>
+        <w:gridCol w:w="8363"/>
       </w:tblGrid>
       <w:tr>
         <w:tc>
@@ -525,6 +706,7 @@
                 <w:lang w:val="pt-BR"/>
               </w:rPr>
             </w:pPr>
+            <w:proofErr w:type="spellStart"/>
             <w:r>
               <w:rPr>
                 <w:b/>
@@ -533,13 +715,90 @@
                 <w:iCs/>
                 <w:lang w:val="pt-BR"/>
               </w:rPr>
-              <w:t>Instead of using divs:</w:t>
-            </w:r>
-          </w:p>
-        </w:tc>
-        <w:tc>
-          <w:tcPr>
-            <w:tcW w:w="3993" w:type="dxa"/>
+              <w:t>Instead</w:t>
+            </w:r>
+            <w:proofErr w:type="spellEnd"/>
+            <w:r>
+              <w:rPr>
+                <w:b/>
+                <w:bCs/>
+                <w:i/>
+                <w:iCs/>
+                <w:lang w:val="pt-BR"/>
+              </w:rPr>
+              <w:t xml:space="preserve"> </w:t>
+            </w:r>
+            <w:proofErr w:type="spellStart"/>
+            <w:r>
+              <w:rPr>
+                <w:b/>
+                <w:bCs/>
+                <w:i/>
+                <w:iCs/>
+                <w:lang w:val="pt-BR"/>
+              </w:rPr>
+              <w:t>of</w:t>
+            </w:r>
+            <w:proofErr w:type="spellEnd"/>
+            <w:r>
+              <w:rPr>
+                <w:b/>
+                <w:bCs/>
+                <w:i/>
+                <w:iCs/>
+                <w:lang w:val="pt-BR"/>
+              </w:rPr>
+              <w:t xml:space="preserve"> </w:t>
+            </w:r>
+            <w:proofErr w:type="spellStart"/>
+            <w:r>
+              <w:rPr>
+                <w:b/>
+                <w:bCs/>
+                <w:i/>
+                <w:iCs/>
+                <w:lang w:val="pt-BR"/>
+              </w:rPr>
+              <w:t>using</w:t>
+            </w:r>
+            <w:proofErr w:type="spellEnd"/>
+            <w:r>
+              <w:rPr>
+                <w:b/>
+                <w:bCs/>
+                <w:i/>
+                <w:iCs/>
+                <w:lang w:val="pt-BR"/>
+              </w:rPr>
+              <w:t xml:space="preserve"> </w:t>
+            </w:r>
+            <w:proofErr w:type="spellStart"/>
+            <w:r>
+              <w:rPr>
+                <w:b/>
+                <w:bCs/>
+                <w:i/>
+                <w:iCs/>
+                <w:lang w:val="pt-BR"/>
+              </w:rPr>
+              <w:t>divs</w:t>
+            </w:r>
+            <w:proofErr w:type="spellEnd"/>
+            <w:r>
+              <w:rPr>
+                <w:b/>
+                <w:bCs/>
+                <w:i/>
+                <w:iCs/>
+                <w:lang w:val="pt-BR"/>
+              </w:rPr>
+              <w:t>:</w:t>
+            </w:r>
+          </w:p>
+        </w:tc>
+        <w:tc>
+          <w:tcPr>
+            <w:tcW w:w="8363" w:type="dxa"/>
           </w:tcPr>
           <w:p>
             <w:pPr>
@@ -551,6 +810,7 @@
                 <w:lang w:val="pt-BR"/>
               </w:rPr>
             </w:pPr>
+            <w:proofErr w:type="spellStart"/>
             <w:r>
               <w:rPr>
                 <w:b/>
@@ -561,6 +821,7 @@
               </w:rPr>
               <w:t>Description</w:t>
             </w:r>
+            <w:proofErr w:type="spellEnd"/>
           </w:p>
         </w:tc>
       </w:tr>
@@ -577,7 +838,7 @@
         </w:tc>
         <w:tc>
           <w:tcPr>
-            <w:tcW w:w="3993" w:type="dxa"/>
+            <w:tcW w:w="8363" w:type="dxa"/>
           </w:tcPr>
           <w:p>
             <w:pPr>
@@ -599,17 +860,19 @@
                 <w:lang w:val="pt-BR"/>
               </w:rPr>
             </w:pPr>
+            <w:proofErr w:type="spellStart"/>
             <w:r>
               <w:rPr>
                 <w:lang w:val="pt-BR"/>
               </w:rPr>
               <w:t>article</w:t>
             </w:r>
-          </w:p>
-        </w:tc>
-        <w:tc>
-          <w:tcPr>
-            <w:tcW w:w="3993" w:type="dxa"/>
+            <w:proofErr w:type="spellEnd"/>
+          </w:p>
+        </w:tc>
+        <w:tc>
+          <w:tcPr>
+            <w:tcW w:w="8363" w:type="dxa"/>
           </w:tcPr>
           <w:p/>
         </w:tc>
@@ -627,7 +890,7 @@
         </w:tc>
         <w:tc>
           <w:tcPr>
-            <w:tcW w:w="3993" w:type="dxa"/>
+            <w:tcW w:w="8363" w:type="dxa"/>
           </w:tcPr>
           <w:p/>
         </w:tc>
@@ -645,11 +908,14 @@
         </w:tc>
         <w:tc>
           <w:tcPr>
-            <w:tcW w:w="3993" w:type="dxa"/>
+            <w:tcW w:w="8363" w:type="dxa"/>
           </w:tcPr>
           <w:p>
             <w:r>
               <w:t>dominant content of the page</w:t>
+            </w:r>
+            <w:r>
+              <w:t>, excluding every that repeats</w:t>
             </w:r>
           </w:p>
         </w:tc>
@@ -667,7 +933,7 @@
         </w:tc>
         <w:tc>
           <w:tcPr>
-            <w:tcW w:w="3993" w:type="dxa"/>
+            <w:tcW w:w="8363" w:type="dxa"/>
           </w:tcPr>
           <w:p/>
         </w:tc>
@@ -685,7 +951,7 @@
         </w:tc>
         <w:tc>
           <w:tcPr>
-            <w:tcW w:w="3993" w:type="dxa"/>
+            <w:tcW w:w="8363" w:type="dxa"/>
           </w:tcPr>
           <w:p/>
         </w:tc>
@@ -703,7 +969,7 @@
         </w:tc>
         <w:tc>
           <w:tcPr>
-            <w:tcW w:w="3993" w:type="dxa"/>
+            <w:tcW w:w="8363" w:type="dxa"/>
           </w:tcPr>
           <w:p/>
         </w:tc>
@@ -721,7 +987,7 @@
         </w:tc>
         <w:tc>
           <w:tcPr>
-            <w:tcW w:w="3993" w:type="dxa"/>
+            <w:tcW w:w="8363" w:type="dxa"/>
           </w:tcPr>
           <w:p/>
         </w:tc>
@@ -739,26 +1005,619 @@
         </w:tc>
         <w:tc>
           <w:tcPr>
-            <w:tcW w:w="3993" w:type="dxa"/>
-          </w:tcPr>
-          <w:p/>
-        </w:tc>
-      </w:tr>
-      <w:tr>
-        <w:tc>
-          <w:tcPr>
-            <w:tcW w:w="2405" w:type="dxa"/>
-          </w:tcPr>
-          <w:p/>
-        </w:tc>
-        <w:tc>
-          <w:tcPr>
-            <w:tcW w:w="3993" w:type="dxa"/>
+            <w:tcW w:w="8363" w:type="dxa"/>
           </w:tcPr>
           <w:p/>
         </w:tc>
       </w:tr>
     </w:tbl>
+    <w:p>
+      <w:pPr>
+        <w:spacing w:after="0"/>
+      </w:pPr>
+    </w:p>
+    <w:p>
+      <w:pPr>
+        <w:spacing w:after="0"/>
+      </w:pPr>
+      <w:r>
+        <w:t xml:space="preserve">Emmet: </w:t>
+      </w:r>
+      <w:proofErr w:type="spellStart"/>
+      <w:r>
+        <w:t>vscode</w:t>
+      </w:r>
+      <w:proofErr w:type="spellEnd"/>
+    </w:p>
+    <w:p>
+      <w:pPr>
+        <w:spacing w:after="0"/>
+      </w:pPr>
+    </w:p>
+    <w:p>
+      <w:pPr>
+        <w:spacing w:after="0"/>
+      </w:pPr>
+      <w:r>
+        <w:t xml:space="preserve">Doc: </w:t>
+      </w:r>
+      <w:hyperlink r:id="rId6" w:history="1">
+        <w:r>
+          <w:rPr>
+            <w:rStyle w:val="Hyperlink"/>
+          </w:rPr>
+          <w:t>https://docs.emmet.io/</w:t>
+        </w:r>
+      </w:hyperlink>
+    </w:p>
+    <w:p>
+      <w:pPr>
+        <w:spacing w:after="0"/>
+      </w:pPr>
+      <w:r>
+        <w:t xml:space="preserve">Cheat sheet: </w:t>
+      </w:r>
+      <w:hyperlink r:id="rId7" w:history="1">
+        <w:r>
+          <w:rPr>
+            <w:rStyle w:val="Hyperlink"/>
+          </w:rPr>
+          <w:t>https://docs.emmet.io/cheat-sheet/</w:t>
+        </w:r>
+      </w:hyperlink>
+    </w:p>
+    <w:p>
+      <w:pPr>
+        <w:spacing w:after="0"/>
+      </w:pPr>
+    </w:p>
+    <w:p>
+      <w:pPr>
+        <w:spacing w:after="0"/>
+      </w:pPr>
+      <w:r>
+        <w:rPr>
+          <w:noProof/>
+        </w:rPr>
+        <w:drawing>
+          <wp:inline distT="0" distB="0" distL="0" distR="0" wp14:anchorId="1785162C" wp14:editId="61C18317">
+            <wp:extent cx="4101734" cy="1592724"/>
+            <wp:effectExtent l="0" t="0" r="0" b="7620"/>
+            <wp:docPr id="1" name="Imagem 1"/>
+            <wp:cNvGraphicFramePr>
+              <a:graphicFrameLocks xmlns:a="http://schemas.openxmlformats.org/drawingml/2006/main" noChangeAspect="1"/>
+            </wp:cNvGraphicFramePr>
+            <a:graphic xmlns:a="http://schemas.openxmlformats.org/drawingml/2006/main">
+              <a:graphicData uri="http://schemas.openxmlformats.org/drawingml/2006/picture">
+                <pic:pic xmlns:pic="http://schemas.openxmlformats.org/drawingml/2006/picture">
+                  <pic:nvPicPr>
+                    <pic:cNvPr id="1" name=""/>
+                    <pic:cNvPicPr/>
+                  </pic:nvPicPr>
+                  <pic:blipFill>
+                    <a:blip r:embed="rId8"/>
+                    <a:stretch>
+                      <a:fillRect/>
+                    </a:stretch>
+                  </pic:blipFill>
+                  <pic:spPr>
+                    <a:xfrm>
+                      <a:off x="0" y="0"/>
+                      <a:ext cx="4129235" cy="1603403"/>
+                    </a:xfrm>
+                    <a:prstGeom prst="rect">
+                      <a:avLst/>
+                    </a:prstGeom>
+                  </pic:spPr>
+                </pic:pic>
+              </a:graphicData>
+            </a:graphic>
+          </wp:inline>
+        </w:drawing>
+      </w:r>
+    </w:p>
+    <w:p>
+      <w:pPr>
+        <w:spacing w:after="0"/>
+      </w:pPr>
+    </w:p>
+    <w:p>
+      <w:pPr>
+        <w:spacing w:after="0"/>
+        <w:rPr>
+          <w:b/>
+          <w:bCs/>
+        </w:rPr>
+      </w:pPr>
+      <w:r>
+        <w:rPr>
+          <w:b/>
+          <w:bCs/>
+        </w:rPr>
+        <w:lastRenderedPageBreak/>
+        <w:t>HTML: Forms and Tables</w:t>
+      </w:r>
+    </w:p>
+    <w:p>
+      <w:pPr>
+        <w:spacing w:after="0"/>
+        <w:rPr>
+          <w:b/>
+          <w:bCs/>
+          <w:u w:val="single"/>
+        </w:rPr>
+      </w:pPr>
+    </w:p>
+    <w:p>
+      <w:pPr>
+        <w:spacing w:after="0"/>
+        <w:rPr>
+          <w:b/>
+          <w:bCs/>
+          <w:u w:val="single"/>
+          <w:lang w:val="pt-BR"/>
+        </w:rPr>
+      </w:pPr>
+    </w:p>
+    <w:p>
+      <w:pPr>
+        <w:spacing w:after="0"/>
+        <w:rPr>
+          <w:lang w:val="pt-BR"/>
+        </w:rPr>
+      </w:pPr>
+      <w:proofErr w:type="spellStart"/>
+      <w:r>
+        <w:rPr>
+          <w:lang w:val="pt-BR"/>
+        </w:rPr>
+        <w:t>tr</w:t>
+      </w:r>
+      <w:proofErr w:type="spellEnd"/>
+      <w:r>
+        <w:rPr>
+          <w:lang w:val="pt-BR"/>
+        </w:rPr>
+        <w:t xml:space="preserve"> = </w:t>
+      </w:r>
+      <w:proofErr w:type="spellStart"/>
+      <w:r>
+        <w:rPr>
+          <w:lang w:val="pt-BR"/>
+        </w:rPr>
+        <w:t>table</w:t>
+      </w:r>
+      <w:proofErr w:type="spellEnd"/>
+      <w:r>
+        <w:rPr>
+          <w:lang w:val="pt-BR"/>
+        </w:rPr>
+        <w:t xml:space="preserve"> </w:t>
+      </w:r>
+      <w:proofErr w:type="spellStart"/>
+      <w:r>
+        <w:rPr>
+          <w:lang w:val="pt-BR"/>
+        </w:rPr>
+        <w:t>row</w:t>
+      </w:r>
+      <w:proofErr w:type="spellEnd"/>
+      <w:r>
+        <w:rPr>
+          <w:lang w:val="pt-BR"/>
+        </w:rPr>
+        <w:t xml:space="preserve">: dentro dele </w:t>
+      </w:r>
+      <w:proofErr w:type="spellStart"/>
+      <w:r>
+        <w:rPr>
+          <w:lang w:val="pt-BR"/>
+        </w:rPr>
+        <w:t>vc</w:t>
+      </w:r>
+      <w:proofErr w:type="spellEnd"/>
+      <w:r>
+        <w:rPr>
+          <w:lang w:val="pt-BR"/>
+        </w:rPr>
+        <w:t xml:space="preserve"> insere os </w:t>
+      </w:r>
+      <w:proofErr w:type="spellStart"/>
+      <w:r>
+        <w:rPr>
+          <w:lang w:val="pt-BR"/>
+        </w:rPr>
+        <w:t>tds</w:t>
+      </w:r>
+      <w:proofErr w:type="spellEnd"/>
+      <w:r>
+        <w:rPr>
+          <w:lang w:val="pt-BR"/>
+        </w:rPr>
+        <w:t xml:space="preserve"> ou os </w:t>
+      </w:r>
+      <w:proofErr w:type="spellStart"/>
+      <w:r>
+        <w:rPr>
+          <w:lang w:val="pt-BR"/>
+        </w:rPr>
+        <w:t>ths</w:t>
+      </w:r>
+      <w:proofErr w:type="spellEnd"/>
+    </w:p>
+    <w:p>
+      <w:pPr>
+        <w:spacing w:after="0"/>
+        <w:rPr>
+          <w:b/>
+          <w:bCs/>
+          <w:u w:val="single"/>
+          <w:lang w:val="pt-BR"/>
+        </w:rPr>
+      </w:pPr>
+    </w:p>
+    <w:p>
+      <w:pPr>
+        <w:spacing w:after="0"/>
+      </w:pPr>
+      <w:r>
+        <w:t>t</w:t>
+      </w:r>
+      <w:r>
+        <w:t>d = cell</w:t>
+      </w:r>
+      <w:r>
+        <w:t xml:space="preserve"> / </w:t>
+      </w:r>
+      <w:r>
+        <w:t>table data</w:t>
+      </w:r>
+    </w:p>
+    <w:p>
+      <w:pPr>
+        <w:spacing w:after="0"/>
+      </w:pPr>
+    </w:p>
+    <w:p>
+      <w:pPr>
+        <w:spacing w:after="0"/>
+      </w:pPr>
+      <w:proofErr w:type="spellStart"/>
+      <w:r>
+        <w:t>thead</w:t>
+      </w:r>
+      <w:proofErr w:type="spellEnd"/>
+      <w:r>
+        <w:t xml:space="preserve">, </w:t>
+      </w:r>
+      <w:proofErr w:type="spellStart"/>
+      <w:r>
+        <w:t>tbody</w:t>
+      </w:r>
+      <w:proofErr w:type="spellEnd"/>
+      <w:r>
+        <w:t xml:space="preserve"> and </w:t>
+      </w:r>
+      <w:proofErr w:type="spellStart"/>
+      <w:r>
+        <w:t>tfooter</w:t>
+      </w:r>
+      <w:proofErr w:type="spellEnd"/>
+      <w:r>
+        <w:t xml:space="preserve"> work similarly to division, </w:t>
+      </w:r>
+      <w:proofErr w:type="gramStart"/>
+      <w:r>
+        <w:t>body</w:t>
+      </w:r>
+      <w:proofErr w:type="gramEnd"/>
+      <w:r>
+        <w:t xml:space="preserve"> and footer in the html / accessibility</w:t>
+      </w:r>
+    </w:p>
+    <w:p>
+      <w:pPr>
+        <w:spacing w:after="0"/>
+      </w:pPr>
+    </w:p>
+    <w:p>
+      <w:pPr>
+        <w:spacing w:after="0"/>
+        <w:rPr>
+          <w:lang w:val="pt-BR"/>
+        </w:rPr>
+      </w:pPr>
+      <w:proofErr w:type="spellStart"/>
+      <w:r>
+        <w:rPr>
+          <w:lang w:val="pt-BR"/>
+        </w:rPr>
+        <w:t>colspan</w:t>
+      </w:r>
+      <w:proofErr w:type="spellEnd"/>
+      <w:r>
+        <w:rPr>
+          <w:lang w:val="pt-BR"/>
+        </w:rPr>
+        <w:t xml:space="preserve"> e </w:t>
+      </w:r>
+      <w:proofErr w:type="spellStart"/>
+      <w:r>
+        <w:rPr>
+          <w:lang w:val="pt-BR"/>
+        </w:rPr>
+        <w:t>rowspan</w:t>
+      </w:r>
+      <w:proofErr w:type="spellEnd"/>
+      <w:r>
+        <w:rPr>
+          <w:lang w:val="pt-BR"/>
+        </w:rPr>
+        <w:t xml:space="preserve"> – define </w:t>
+      </w:r>
+      <w:proofErr w:type="spellStart"/>
+      <w:r>
+        <w:rPr>
+          <w:lang w:val="pt-BR"/>
+        </w:rPr>
+        <w:t>qtos</w:t>
+      </w:r>
+      <w:proofErr w:type="spellEnd"/>
+      <w:r>
+        <w:rPr>
+          <w:lang w:val="pt-BR"/>
+        </w:rPr>
+        <w:t xml:space="preserve"> colunas</w:t>
+      </w:r>
+      <w:r>
+        <w:rPr>
+          <w:lang w:val="pt-BR"/>
+        </w:rPr>
+        <w:t xml:space="preserve"> ou linhas </w:t>
+      </w:r>
+      <w:proofErr w:type="spellStart"/>
+      <w:r>
+        <w:rPr>
+          <w:lang w:val="pt-BR"/>
+        </w:rPr>
+        <w:t>vc</w:t>
+      </w:r>
+      <w:proofErr w:type="spellEnd"/>
+      <w:r>
+        <w:rPr>
+          <w:lang w:val="pt-BR"/>
+        </w:rPr>
+        <w:t xml:space="preserve"> quer que determinado </w:t>
+      </w:r>
+      <w:proofErr w:type="spellStart"/>
+      <w:r>
+        <w:rPr>
+          <w:lang w:val="pt-BR"/>
+        </w:rPr>
+        <w:t>td</w:t>
+      </w:r>
+      <w:proofErr w:type="spellEnd"/>
+      <w:r>
+        <w:rPr>
+          <w:lang w:val="pt-BR"/>
+        </w:rPr>
+        <w:t xml:space="preserve"> pegue, exemplo abaixo:</w:t>
+      </w:r>
+    </w:p>
+    <w:p>
+      <w:pPr>
+        <w:spacing w:after="0"/>
+        <w:rPr>
+          <w:lang w:val="pt-BR"/>
+        </w:rPr>
+      </w:pPr>
+    </w:p>
+    <w:p>
+      <w:pPr>
+        <w:spacing w:after="0"/>
+      </w:pPr>
+      <w:r>
+        <w:rPr>
+          <w:noProof/>
+        </w:rPr>
+        <w:drawing>
+          <wp:inline distT="0" distB="0" distL="0" distR="0" wp14:anchorId="3F1CBBED" wp14:editId="5ED9839E">
+            <wp:extent cx="2943225" cy="1608588"/>
+            <wp:effectExtent l="0" t="0" r="0" b="0"/>
+            <wp:docPr id="2" name="Imagem 2"/>
+            <wp:cNvGraphicFramePr>
+              <a:graphicFrameLocks xmlns:a="http://schemas.openxmlformats.org/drawingml/2006/main" noChangeAspect="1"/>
+            </wp:cNvGraphicFramePr>
+            <a:graphic xmlns:a="http://schemas.openxmlformats.org/drawingml/2006/main">
+              <a:graphicData uri="http://schemas.openxmlformats.org/drawingml/2006/picture">
+                <pic:pic xmlns:pic="http://schemas.openxmlformats.org/drawingml/2006/picture">
+                  <pic:nvPicPr>
+                    <pic:cNvPr id="1" name=""/>
+                    <pic:cNvPicPr/>
+                  </pic:nvPicPr>
+                  <pic:blipFill>
+                    <a:blip r:embed="rId9"/>
+                    <a:stretch>
+                      <a:fillRect/>
+                    </a:stretch>
+                  </pic:blipFill>
+                  <pic:spPr>
+                    <a:xfrm>
+                      <a:off x="0" y="0"/>
+                      <a:ext cx="3015233" cy="1647943"/>
+                    </a:xfrm>
+                    <a:prstGeom prst="rect">
+                      <a:avLst/>
+                    </a:prstGeom>
+                  </pic:spPr>
+                </pic:pic>
+              </a:graphicData>
+            </a:graphic>
+          </wp:inline>
+        </w:drawing>
+      </w:r>
+    </w:p>
+    <w:p>
+      <w:pPr>
+        <w:spacing w:after="0"/>
+      </w:pPr>
+      <w:r>
+        <w:rPr>
+          <w:noProof/>
+        </w:rPr>
+        <w:drawing>
+          <wp:inline distT="0" distB="0" distL="0" distR="0" wp14:anchorId="47522CA3" wp14:editId="11AA1C1B">
+            <wp:extent cx="2371725" cy="4105890"/>
+            <wp:effectExtent l="0" t="0" r="0" b="9525"/>
+            <wp:docPr id="3" name="Imagem 3"/>
+            <wp:cNvGraphicFramePr>
+              <a:graphicFrameLocks xmlns:a="http://schemas.openxmlformats.org/drawingml/2006/main" noChangeAspect="1"/>
+            </wp:cNvGraphicFramePr>
+            <a:graphic xmlns:a="http://schemas.openxmlformats.org/drawingml/2006/main">
+              <a:graphicData uri="http://schemas.openxmlformats.org/drawingml/2006/picture">
+                <pic:pic xmlns:pic="http://schemas.openxmlformats.org/drawingml/2006/picture">
+                  <pic:nvPicPr>
+                    <pic:cNvPr id="1" name=""/>
+                    <pic:cNvPicPr/>
+                  </pic:nvPicPr>
+                  <pic:blipFill>
+                    <a:blip r:embed="rId10"/>
+                    <a:stretch>
+                      <a:fillRect/>
+                    </a:stretch>
+                  </pic:blipFill>
+                  <pic:spPr>
+                    <a:xfrm>
+                      <a:off x="0" y="0"/>
+                      <a:ext cx="2377398" cy="4115711"/>
+                    </a:xfrm>
+                    <a:prstGeom prst="rect">
+                      <a:avLst/>
+                    </a:prstGeom>
+                  </pic:spPr>
+                </pic:pic>
+              </a:graphicData>
+            </a:graphic>
+          </wp:inline>
+        </w:drawing>
+      </w:r>
+    </w:p>
+    <w:p>
+      <w:pPr>
+        <w:spacing w:after="0"/>
+      </w:pPr>
+    </w:p>
+    <w:p>
+      <w:pPr>
+        <w:spacing w:after="0"/>
+      </w:pPr>
+      <w:r>
+        <w:t>Forms</w:t>
+      </w:r>
+    </w:p>
+    <w:p>
+      <w:pPr>
+        <w:spacing w:after="0"/>
+      </w:pPr>
+    </w:p>
+    <w:p>
+      <w:pPr>
+        <w:shd w:val="clear" w:color="auto" w:fill="212121"/>
+        <w:spacing w:after="0" w:line="240" w:lineRule="atLeast"/>
+        <w:rPr>
+          <w:rFonts w:ascii="Consolas" w:eastAsia="Times New Roman" w:hAnsi="Consolas" w:cs="Times New Roman"/>
+          <w:color w:val="EEFFFF"/>
+          <w:sz w:val="18"/>
+          <w:szCs w:val="18"/>
+          <w:lang w:eastAsia="en-GB"/>
+        </w:rPr>
+      </w:pPr>
+      <w:r>
+        <w:rPr>
+          <w:rFonts w:ascii="Consolas" w:eastAsia="Times New Roman" w:hAnsi="Consolas" w:cs="Times New Roman"/>
+          <w:color w:val="EEFFFF"/>
+          <w:sz w:val="18"/>
+          <w:szCs w:val="18"/>
+          <w:lang w:eastAsia="en-GB"/>
+        </w:rPr>
+        <w:t>  </w:t>
+      </w:r>
+      <w:r>
+        <w:rPr>
+          <w:rFonts w:ascii="Consolas" w:eastAsia="Times New Roman" w:hAnsi="Consolas" w:cs="Times New Roman"/>
+          <w:color w:val="89DDFF"/>
+          <w:sz w:val="18"/>
+          <w:szCs w:val="18"/>
+          <w:lang w:eastAsia="en-GB"/>
+        </w:rPr>
+        <w:t>&lt;</w:t>
+      </w:r>
+      <w:r>
+        <w:rPr>
+          <w:rFonts w:ascii="Consolas" w:eastAsia="Times New Roman" w:hAnsi="Consolas" w:cs="Times New Roman"/>
+          <w:color w:val="F07178"/>
+          <w:sz w:val="18"/>
+          <w:szCs w:val="18"/>
+          <w:lang w:eastAsia="en-GB"/>
+        </w:rPr>
+        <w:t>input</w:t>
+      </w:r>
+      <w:r>
+        <w:rPr>
+          <w:rFonts w:ascii="Consolas" w:eastAsia="Times New Roman" w:hAnsi="Consolas" w:cs="Times New Roman"/>
+          <w:color w:val="89DDFF"/>
+          <w:sz w:val="18"/>
+          <w:szCs w:val="18"/>
+          <w:lang w:eastAsia="en-GB"/>
+        </w:rPr>
+        <w:t> </w:t>
+      </w:r>
+      <w:r>
+        <w:rPr>
+          <w:rFonts w:ascii="Consolas" w:eastAsia="Times New Roman" w:hAnsi="Consolas" w:cs="Times New Roman"/>
+          <w:color w:val="C792EA"/>
+          <w:sz w:val="18"/>
+          <w:szCs w:val="18"/>
+          <w:lang w:eastAsia="en-GB"/>
+        </w:rPr>
+        <w:t>type</w:t>
+      </w:r>
+      <w:r>
+        <w:rPr>
+          <w:rFonts w:ascii="Consolas" w:eastAsia="Times New Roman" w:hAnsi="Consolas" w:cs="Times New Roman"/>
+          <w:color w:val="89DDFF"/>
+          <w:sz w:val="18"/>
+          <w:szCs w:val="18"/>
+          <w:lang w:eastAsia="en-GB"/>
+        </w:rPr>
+        <w:t>="</w:t>
+      </w:r>
+      <w:r>
+        <w:rPr>
+          <w:rFonts w:ascii="Consolas" w:eastAsia="Times New Roman" w:hAnsi="Consolas" w:cs="Times New Roman"/>
+          <w:color w:val="C3E88D"/>
+          <w:sz w:val="18"/>
+          <w:szCs w:val="18"/>
+          <w:lang w:eastAsia="en-GB"/>
+        </w:rPr>
+        <w:t>text</w:t>
+      </w:r>
+      <w:r>
+        <w:rPr>
+          <w:rFonts w:ascii="Consolas" w:eastAsia="Times New Roman" w:hAnsi="Consolas" w:cs="Times New Roman"/>
+          <w:color w:val="89DDFF"/>
+          <w:sz w:val="18"/>
+          <w:szCs w:val="18"/>
+          <w:lang w:eastAsia="en-GB"/>
+        </w:rPr>
+        <w:t>"&gt;</w:t>
+      </w:r>
+    </w:p>
+    <w:p>
+      <w:pPr>
+        <w:spacing w:after="0"/>
+      </w:pPr>
+    </w:p>
     <w:p>
       <w:pPr>
         <w:spacing w:after="0"/>

</xml_diff>